<commit_message>
Add image to Unity design doc.
</commit_message>
<xml_diff>
--- a/Project Design Document.docx
+++ b/Project Design Document.docx
@@ -4412,7 +4412,7 @@
         <mc:AlternateContent>
           <mc:Choice Requires="wps">
             <w:drawing>
-              <wp:inline distT="114300" distB="114300" distL="114300" distR="114300" wp14:anchorId="432CA712" wp14:editId="747C739A">
+              <wp:inline distT="114300" distB="114300" distL="114300" distR="114300" wp14:anchorId="4FF6F91A" wp14:editId="50BF3230">
                 <wp:extent cx="6400800" cy="3123663"/>
                 <wp:effectExtent l="0" t="0" r="12700" b="13335"/>
                 <wp:docPr id="1" name="Rectangle 1"/>
@@ -4449,6 +4449,43 @@
                               <w:spacing w:line="240" w:lineRule="auto"/>
                               <w:textDirection w:val="btLr"/>
                             </w:pPr>
+                            <w:r>
+                              <w:drawing>
+                                <wp:inline distT="0" distB="0" distL="0" distR="0" wp14:anchorId="0FE62A33" wp14:editId="0BEDB25C">
+                                  <wp:extent cx="2931795" cy="2931795"/>
+                                  <wp:effectExtent l="0" t="0" r="1905" b="1905"/>
+                                  <wp:docPr id="2" name="Picture 2"/>
+                                  <wp:cNvGraphicFramePr>
+                                    <a:graphicFrameLocks xmlns:a="http://schemas.openxmlformats.org/drawingml/2006/main" noChangeAspect="1"/>
+                                  </wp:cNvGraphicFramePr>
+                                  <a:graphic xmlns:a="http://schemas.openxmlformats.org/drawingml/2006/main">
+                                    <a:graphicData uri="http://schemas.openxmlformats.org/drawingml/2006/picture">
+                                      <pic:pic xmlns:pic="http://schemas.openxmlformats.org/drawingml/2006/picture">
+                                        <pic:nvPicPr>
+                                          <pic:cNvPr id="1" name=""/>
+                                          <pic:cNvPicPr/>
+                                        </pic:nvPicPr>
+                                        <pic:blipFill>
+                                          <a:blip r:embed="rId5"/>
+                                          <a:stretch>
+                                            <a:fillRect/>
+                                          </a:stretch>
+                                        </pic:blipFill>
+                                        <pic:spPr>
+                                          <a:xfrm>
+                                            <a:off x="0" y="0"/>
+                                            <a:ext cx="2931795" cy="2931795"/>
+                                          </a:xfrm>
+                                          <a:prstGeom prst="rect">
+                                            <a:avLst/>
+                                          </a:prstGeom>
+                                        </pic:spPr>
+                                      </pic:pic>
+                                    </a:graphicData>
+                                  </a:graphic>
+                                </wp:inline>
+                              </w:drawing>
+                            </w:r>
                           </w:p>
                         </w:txbxContent>
                       </wps:txbx>
@@ -4461,7 +4498,7 @@
           </mc:Choice>
           <mc:Fallback>
             <w:pict>
-              <v:rect w14:anchorId="432CA712" id="Rectangle 1" o:spid="_x0000_s1026" style="width:7in;height:245.95pt;visibility:visible;mso-wrap-style:square;mso-left-percent:-10001;mso-top-percent:-10001;mso-position-horizontal:absolute;mso-position-horizontal-relative:char;mso-position-vertical:absolute;mso-position-vertical-relative:line;mso-left-percent:-10001;mso-top-percent:-10001;v-text-anchor:middle" o:gfxdata="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" fillcolor="#f3f3f3" strokecolor="#d9d9d9">
+              <v:rect w14:anchorId="4FF6F91A" id="Rectangle 1" o:spid="_x0000_s1026" style="width:7in;height:245.95pt;visibility:visible;mso-wrap-style:square;mso-left-percent:-10001;mso-top-percent:-10001;mso-position-horizontal:absolute;mso-position-horizontal-relative:char;mso-position-vertical:absolute;mso-position-vertical-relative:line;mso-left-percent:-10001;mso-top-percent:-10001;v-text-anchor:middle" o:gfxdata="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" fillcolor="#f3f3f3" strokecolor="#d9d9d9">
                 <v:stroke startarrowwidth="narrow" startarrowlength="short" endarrowwidth="narrow" endarrowlength="short" joinstyle="round"/>
                 <v:textbox inset="2.53958mm,2.53958mm,2.53958mm,2.53958mm">
                   <w:txbxContent>
@@ -4470,6 +4507,43 @@
                         <w:spacing w:line="240" w:lineRule="auto"/>
                         <w:textDirection w:val="btLr"/>
                       </w:pPr>
+                      <w:r>
+                        <w:drawing>
+                          <wp:inline distT="0" distB="0" distL="0" distR="0" wp14:anchorId="0FE62A33" wp14:editId="0BEDB25C">
+                            <wp:extent cx="2931795" cy="2931795"/>
+                            <wp:effectExtent l="0" t="0" r="1905" b="1905"/>
+                            <wp:docPr id="2" name="Picture 2"/>
+                            <wp:cNvGraphicFramePr>
+                              <a:graphicFrameLocks xmlns:a="http://schemas.openxmlformats.org/drawingml/2006/main" noChangeAspect="1"/>
+                            </wp:cNvGraphicFramePr>
+                            <a:graphic xmlns:a="http://schemas.openxmlformats.org/drawingml/2006/main">
+                              <a:graphicData uri="http://schemas.openxmlformats.org/drawingml/2006/picture">
+                                <pic:pic xmlns:pic="http://schemas.openxmlformats.org/drawingml/2006/picture">
+                                  <pic:nvPicPr>
+                                    <pic:cNvPr id="1" name=""/>
+                                    <pic:cNvPicPr/>
+                                  </pic:nvPicPr>
+                                  <pic:blipFill>
+                                    <a:blip r:embed="rId5"/>
+                                    <a:stretch>
+                                      <a:fillRect/>
+                                    </a:stretch>
+                                  </pic:blipFill>
+                                  <pic:spPr>
+                                    <a:xfrm>
+                                      <a:off x="0" y="0"/>
+                                      <a:ext cx="2931795" cy="2931795"/>
+                                    </a:xfrm>
+                                    <a:prstGeom prst="rect">
+                                      <a:avLst/>
+                                    </a:prstGeom>
+                                  </pic:spPr>
+                                </pic:pic>
+                              </a:graphicData>
+                            </a:graphic>
+                          </wp:inline>
+                        </w:drawing>
+                      </w:r>
                     </w:p>
                   </w:txbxContent>
                 </v:textbox>

</xml_diff>